<commit_message>
Update Scrum 2 Project Status Report.docx
</commit_message>
<xml_diff>
--- a/Scrums/Scrum 2/Scrum 2 Project Status Report.docx
+++ b/Scrums/Scrum 2/Scrum 2 Project Status Report.docx
@@ -1283,7 +1283,7 @@
                 <w:szCs w:val="20"/>
                 <w:highlight w:val="white"/>
               </w:rPr>
-              <w:t xml:space="preserve">Polish the </w:t>
+              <w:t xml:space="preserve">Add a main </w:t>
             </w:r>
             <w:proofErr w:type="gramStart"/>
             <w:r>
@@ -1293,45 +1293,9 @@
                 <w:szCs w:val="20"/>
                 <w:highlight w:val="white"/>
               </w:rPr>
-              <w:t>game</w:t>
+              <w:t>menu</w:t>
             </w:r>
             <w:proofErr w:type="gramEnd"/>
-          </w:p>
-          <w:p>
-            <w:pPr>
-              <w:pStyle w:val="ListParagraph"/>
-              <w:widowControl w:val="0"/>
-              <w:numPr>
-                <w:ilvl w:val="0"/>
-                <w:numId w:val="3"/>
-              </w:numPr>
-              <w:rPr>
-                <w:rFonts w:asciiTheme="minorHAnsi" w:hAnsiTheme="minorHAnsi" w:cstheme="minorHAnsi"/>
-                <w:sz w:val="20"/>
-                <w:szCs w:val="20"/>
-                <w:highlight w:val="white"/>
-              </w:rPr>
-            </w:pPr>
-            <w:r>
-              <w:rPr>
-                <w:rFonts w:asciiTheme="minorHAnsi" w:hAnsiTheme="minorHAnsi" w:cstheme="minorHAnsi"/>
-                <w:sz w:val="20"/>
-                <w:szCs w:val="20"/>
-                <w:highlight w:val="white"/>
-              </w:rPr>
-              <w:t xml:space="preserve">Add a main </w:t>
-            </w:r>
-            <w:proofErr w:type="gramStart"/>
-            <w:r>
-              <w:rPr>
-                <w:rFonts w:asciiTheme="minorHAnsi" w:hAnsiTheme="minorHAnsi" w:cstheme="minorHAnsi"/>
-                <w:sz w:val="20"/>
-                <w:szCs w:val="20"/>
-                <w:highlight w:val="white"/>
-              </w:rPr>
-              <w:t>menu</w:t>
-            </w:r>
-            <w:proofErr w:type="gramEnd"/>
             <w:r>
               <w:rPr>
                 <w:rFonts w:asciiTheme="minorHAnsi" w:hAnsiTheme="minorHAnsi" w:cstheme="minorHAnsi"/>
@@ -1341,6 +1305,17 @@
               </w:rPr>
               <w:t xml:space="preserve"> </w:t>
             </w:r>
+          </w:p>
+          <w:p>
+            <w:pPr>
+              <w:widowControl w:val="0"/>
+              <w:rPr>
+                <w:rFonts w:asciiTheme="minorHAnsi" w:hAnsiTheme="minorHAnsi" w:cstheme="minorHAnsi"/>
+                <w:sz w:val="20"/>
+                <w:szCs w:val="20"/>
+                <w:highlight w:val="white"/>
+              </w:rPr>
+            </w:pPr>
           </w:p>
           <w:p>
             <w:pPr>
@@ -1486,7 +1461,6 @@
               </w:rPr>
               <w:t xml:space="preserve">Yes, nearly </w:t>
             </w:r>
-            <w:proofErr w:type="spellStart"/>
             <w:proofErr w:type="gramStart"/>
             <w:r>
               <w:rPr>
@@ -1495,9 +1469,8 @@
                 <w:szCs w:val="20"/>
                 <w:highlight w:val="white"/>
               </w:rPr>
-              <w:t>compelte</w:t>
-            </w:r>
-            <w:proofErr w:type="spellEnd"/>
+              <w:t>complete</w:t>
+            </w:r>
             <w:proofErr w:type="gramEnd"/>
           </w:p>
           <w:p>

</xml_diff>